<commit_message>
Updated with MS stuff
Improvement
</commit_message>
<xml_diff>
--- a/Teaching/Milestone/Uncertainty/Lecture 2.docx
+++ b/Teaching/Milestone/Uncertainty/Lecture 2.docx
@@ -516,7 +516,13 @@
         <w:rPr>
           <w:lang w:val="en-US"/>
         </w:rPr>
-        <w:t>Why do we care about certainty vs uncertainty?</w:t>
+        <w:t>Risk</w:t>
+      </w:r>
+      <w:r>
+        <w:rPr>
+          <w:lang w:val="en-US"/>
+        </w:rPr>
+        <w:t>?</w:t>
       </w:r>
       <w:bookmarkEnd w:id="1"/>
       <w:r>
@@ -536,93 +542,55 @@
         <w:rPr>
           <w:lang w:val="en-US"/>
         </w:rPr>
-        <w:t>One can simply asset that we do and be done with it. That is, we care about having true beliefs independent of their usefulness.</w:t>
-      </w:r>
-    </w:p>
-    <w:p>
-      <w:pPr>
-        <w:rPr>
-          <w:lang w:val="en-US"/>
-        </w:rPr>
-      </w:pPr>
-      <w:r>
-        <w:rPr>
-          <w:lang w:val="en-US"/>
-        </w:rPr>
-        <w:t>The stoic answer would be that we should separate the world about things we can control and things we cannot control and simply focus on caring about those that we do.</w:t>
-      </w:r>
-    </w:p>
-    <w:p>
-      <w:pPr>
-        <w:rPr>
-          <w:lang w:val="en-US"/>
-        </w:rPr>
-      </w:pPr>
-      <w:r>
-        <w:rPr>
-          <w:lang w:val="en-US"/>
-        </w:rPr>
-        <w:t>Suppose that you must come into Milestone in the afternoon and you must cross a bridge to get here. It may rain or it may not rain, which will result in you being wet or not wet upon arrival. Should you care about whether it will rain or not?</w:t>
-      </w:r>
-    </w:p>
-    <w:p>
-      <w:pPr>
-        <w:rPr>
-          <w:lang w:val="en-US"/>
-        </w:rPr>
-      </w:pPr>
-      <w:r>
-        <w:rPr>
-          <w:lang w:val="en-US"/>
-        </w:rPr>
-        <w:t>If you are purely a consequentialist, the intuitive answer is that you should only care if you have an umbrella. What is the purpose of forming beliefs about the rain if you cannot affect whether you will be wet or not? Or indeed if it is completely costless to you to carry an umbrella around (maybe the umbrella magically just follows you around like the carpet in Aladdin), then once again, there is no reason to form a belief about the outcome.</w:t>
-      </w:r>
-    </w:p>
-    <w:p>
-      <w:pPr>
-        <w:rPr>
-          <w:lang w:val="en-US"/>
-        </w:rPr>
-      </w:pPr>
-      <w:r>
-        <w:rPr>
-          <w:lang w:val="en-US"/>
-        </w:rPr>
-        <w:t xml:space="preserve">It should be clear that if you could just rewind time and remake the choice, then there is no sense in forming a belief. This is Pandora box principle. </w:t>
-      </w:r>
-    </w:p>
-    <w:p>
-      <w:pPr>
-        <w:rPr>
-          <w:lang w:val="en-US"/>
-        </w:rPr>
-      </w:pPr>
-      <w:r>
-        <w:rPr>
-          <w:lang w:val="en-US"/>
-        </w:rPr>
-        <w:t xml:space="preserve">In other words, for a consequentialist to care about uncertainty it must be that 1) he has an action set which can affect outcomes he cares about. 2) The actions are not costless or at least in part mutually </w:t>
-      </w:r>
-      <w:proofErr w:type="gramStart"/>
-      <w:r>
-        <w:rPr>
-          <w:lang w:val="en-US"/>
-        </w:rPr>
-        <w:t>exclusive</w:t>
-      </w:r>
-      <w:r>
-        <w:rPr>
-          <w:lang w:val="en-US"/>
-        </w:rPr>
-        <w:t>(</w:t>
-      </w:r>
-      <w:proofErr w:type="gramEnd"/>
-      <w:r>
-        <w:rPr>
-          <w:lang w:val="en-US"/>
-        </w:rPr>
-        <w:t>in other words, actions should be non-reversible)</w:t>
-      </w:r>
+        <w:t>Today we dig a little more into risk</w:t>
+      </w:r>
+    </w:p>
+    <w:p>
+      <w:pPr>
+        <w:rPr>
+          <w:lang w:val="en-US"/>
+        </w:rPr>
+      </w:pPr>
+      <w:r>
+        <w:rPr>
+          <w:lang w:val="en-US"/>
+        </w:rPr>
+        <w:t>Adding probabilities vs multiplying</w:t>
+      </w:r>
+    </w:p>
+    <w:p>
+      <w:pPr>
+        <w:rPr>
+          <w:lang w:val="en-US"/>
+        </w:rPr>
+      </w:pPr>
+      <w:r>
+        <w:rPr>
+          <w:lang w:val="en-US"/>
+        </w:rPr>
+        <w:t>Independence and the gamblers fallacy</w:t>
+      </w:r>
+    </w:p>
+    <w:p>
+      <w:pPr>
+        <w:rPr>
+          <w:lang w:val="en-US"/>
+        </w:rPr>
+      </w:pPr>
+    </w:p>
+    <w:p>
+      <w:pPr>
+        <w:rPr>
+          <w:lang w:val="en-US"/>
+        </w:rPr>
+      </w:pPr>
+    </w:p>
+    <w:p>
+      <w:pPr>
+        <w:rPr>
+          <w:lang w:val="en-US"/>
+        </w:rPr>
+      </w:pPr>
     </w:p>
     <w:p>
       <w:pPr>
@@ -708,7 +676,6 @@
         <w:rPr>
           <w:lang w:val="en-US"/>
         </w:rPr>
-        <w:lastRenderedPageBreak/>
         <w:t>Logical: Axiomatic system, more of a way of communicating</w:t>
       </w:r>
     </w:p>
@@ -792,55 +759,13 @@
         <w:rPr>
           <w:lang w:val="en-US"/>
         </w:rPr>
-        <w:t xml:space="preserve">. </w:t>
-      </w:r>
-      <w:proofErr w:type="gramStart"/>
-      <w:r>
-        <w:rPr>
-          <w:lang w:val="en-US"/>
-        </w:rPr>
-        <w:t>So</w:t>
-      </w:r>
-      <w:proofErr w:type="gramEnd"/>
-      <w:r>
-        <w:rPr>
-          <w:lang w:val="en-US"/>
-        </w:rPr>
-        <w:t xml:space="preserve"> if </w:t>
-      </w:r>
-      <w:r>
-        <w:rPr>
-          <w:lang w:val="en-US"/>
-        </w:rPr>
-        <w:t xml:space="preserve">he believes the probability of winning is p, then he expects to win p*8 and expects to not win anything with (1-p). </w:t>
-      </w:r>
-      <w:proofErr w:type="gramStart"/>
-      <w:r>
-        <w:rPr>
-          <w:lang w:val="en-US"/>
-        </w:rPr>
-        <w:t>Otherwise</w:t>
-      </w:r>
-      <w:proofErr w:type="gramEnd"/>
-      <w:r>
-        <w:rPr>
-          <w:lang w:val="en-US"/>
-        </w:rPr>
-        <w:t xml:space="preserve"> he can simply keep his dollar. </w:t>
-      </w:r>
-      <w:proofErr w:type="gramStart"/>
-      <w:r>
-        <w:rPr>
-          <w:lang w:val="en-US"/>
-        </w:rPr>
-        <w:t>So</w:t>
-      </w:r>
-      <w:proofErr w:type="gramEnd"/>
-      <w:r>
-        <w:rPr>
-          <w:lang w:val="en-US"/>
-        </w:rPr>
-        <w:t xml:space="preserve"> he thinks there </w:t>
+        <w:t xml:space="preserve">. So if </w:t>
+      </w:r>
+      <w:r>
+        <w:rPr>
+          <w:lang w:val="en-US"/>
+        </w:rPr>
+        <w:t xml:space="preserve">he believes the probability of winning is p, then he expects to win p*8 and expects to not win anything with (1-p). Otherwise he can simply keep his dollar. So he thinks there </w:t>
       </w:r>
       <w:r>
         <w:rPr>
@@ -887,21 +812,7 @@
         <w:rPr>
           <w:lang w:val="en-US"/>
         </w:rPr>
-        <w:t xml:space="preserve"> at 8:1 </w:t>
-      </w:r>
-      <w:proofErr w:type="gramStart"/>
-      <w:r>
-        <w:rPr>
-          <w:lang w:val="en-US"/>
-        </w:rPr>
-        <w:t>odds</w:t>
-      </w:r>
-      <w:proofErr w:type="gramEnd"/>
-      <w:r>
-        <w:rPr>
-          <w:lang w:val="en-US"/>
-        </w:rPr>
-        <w:t xml:space="preserve"> that </w:t>
+        <w:t xml:space="preserve"> at 8:1 odds that </w:t>
       </w:r>
       <w:proofErr w:type="spellStart"/>
       <w:r>
@@ -922,6 +833,7 @@
         <w:rPr>
           <w:lang w:val="en-US"/>
         </w:rPr>
+        <w:lastRenderedPageBreak/>
         <w:t>Orban</w:t>
       </w:r>
       <w:proofErr w:type="spellEnd"/>
@@ -929,21 +841,7 @@
         <w:rPr>
           <w:lang w:val="en-US"/>
         </w:rPr>
-        <w:t xml:space="preserve"> does not have a 12.5 percent chance of losing? So that means if we offer A the opposite bet, say 8:1 </w:t>
-      </w:r>
-      <w:proofErr w:type="gramStart"/>
-      <w:r>
-        <w:rPr>
-          <w:lang w:val="en-US"/>
-        </w:rPr>
-        <w:t>odds</w:t>
-      </w:r>
-      <w:proofErr w:type="gramEnd"/>
-      <w:r>
-        <w:rPr>
-          <w:lang w:val="en-US"/>
-        </w:rPr>
-        <w:t xml:space="preserve"> that </w:t>
+        <w:t xml:space="preserve"> does not have a 12.5 percent chance of losing? So that means if we offer A the opposite bet, say 8:1 odds that </w:t>
       </w:r>
       <w:proofErr w:type="spellStart"/>
       <w:r>
@@ -1022,21 +920,7 @@
         <w:rPr>
           <w:lang w:val="en-US"/>
         </w:rPr>
-        <w:t xml:space="preserve"> A fox could not reach some grapes and therefore decided to assume they were sour. This means that the foxes beliefs about the action set influenced the foxes beliefs about the satisfaction that would be received</w:t>
-      </w:r>
-      <w:proofErr w:type="gramStart"/>
-      <w:r>
-        <w:rPr>
-          <w:lang w:val="en-US"/>
-        </w:rPr>
-        <w:t>. .</w:t>
-      </w:r>
-      <w:proofErr w:type="gramEnd"/>
-      <w:r>
-        <w:rPr>
-          <w:lang w:val="en-US"/>
-        </w:rPr>
-        <w:t xml:space="preserve"> </w:t>
+        <w:t xml:space="preserve"> A fox could not reach some grapes and therefore decided to assume they were sour. This means that the foxes beliefs about the action set influenced the foxes beliefs about the satisfaction that would be received. . </w:t>
       </w:r>
     </w:p>
     <w:p>
@@ -1171,7 +1055,6 @@
         <w:rPr>
           <w:lang w:val="en-US"/>
         </w:rPr>
-        <w:lastRenderedPageBreak/>
         <w:t> </w:t>
       </w:r>
       <w:r>
@@ -1222,21 +1105,7 @@
         <w:rPr>
           <w:lang w:val="en-US"/>
         </w:rPr>
-        <w:t xml:space="preserve">en would a consequentialist be justified in making probabilistic beliefs about the future </w:t>
-      </w:r>
-      <w:proofErr w:type="gramStart"/>
-      <w:r>
-        <w:rPr>
-          <w:lang w:val="en-US"/>
-        </w:rPr>
-        <w:t>states</w:t>
-      </w:r>
-      <w:proofErr w:type="gramEnd"/>
-      <w:r>
-        <w:rPr>
-          <w:lang w:val="en-US"/>
-        </w:rPr>
-        <w:t xml:space="preserve"> world?</w:t>
+        <w:t>en would a consequentialist be justified in making probabilistic beliefs about the future states world?</w:t>
       </w:r>
     </w:p>
     <w:p>
@@ -1276,21 +1145,7 @@
         <w:rPr>
           <w:lang w:val="en-US"/>
         </w:rPr>
-        <w:t xml:space="preserve">Suppose that the gamble is, if </w:t>
-      </w:r>
-      <w:proofErr w:type="gramStart"/>
-      <w:r>
-        <w:rPr>
-          <w:lang w:val="en-US"/>
-        </w:rPr>
-        <w:t>a six lands</w:t>
-      </w:r>
-      <w:proofErr w:type="gramEnd"/>
-      <w:r>
-        <w:rPr>
-          <w:lang w:val="en-US"/>
-        </w:rPr>
-        <w:t xml:space="preserve"> on a six sided die, then you gain 600 euros, otherwise, you gain 0. To play the gamble you must pay </w:t>
+        <w:t xml:space="preserve">Suppose that the gamble is, if a six lands on a six sided die, then you gain 600 euros, otherwise, you gain 0. To play the gamble you must pay </w:t>
       </w:r>
       <w:r>
         <w:rPr>
@@ -1468,6 +1323,7 @@
         <w:rPr>
           <w:lang w:val="en-US"/>
         </w:rPr>
+        <w:lastRenderedPageBreak/>
         <w:tab/>
         <w:t xml:space="preserve">b) </w:t>
       </w:r>

</xml_diff>